<commit_message>
Assignment 2 Document Added
</commit_message>
<xml_diff>
--- a/Readme.docx
+++ b/Readme.docx
@@ -41,7 +41,15 @@
     </w:p>
     <w:p>
       <w:r>
-        <w:t>The app is a part of our assignment 2. The topic of the app is given to us by the law students. Therefore, all the legal rights description and the complaint description is given to us by the law students only.</w:t>
+        <w:t>The app is a part of our assignment 2</w:t>
+      </w:r>
+      <w:r>
+        <w:t xml:space="preserve"> </w:t>
+      </w:r>
+      <w:bookmarkStart w:id="0" w:name="_GoBack"/>
+      <w:bookmarkEnd w:id="0"/>
+      <w:r>
+        <w:t>. The topic of the app is given to us by the law students. Therefore, all the legal rights description and the complaint description is given to us by the law students only.</w:t>
       </w:r>
     </w:p>
     <w:p>
@@ -63,20 +71,7 @@
         <w:t xml:space="preserve">. </w:t>
       </w:r>
       <w:r>
-        <w:t xml:space="preserve">In order to see </w:t>
-      </w:r>
-      <w:proofErr w:type="gramStart"/>
-      <w:r>
-        <w:t>the .</w:t>
-      </w:r>
-      <w:proofErr w:type="spellStart"/>
-      <w:r>
-        <w:t>lua</w:t>
-      </w:r>
-      <w:proofErr w:type="spellEnd"/>
-      <w:proofErr w:type="gramEnd"/>
-      <w:r>
-        <w:t xml:space="preserve"> files properly, user needs any text editor like notepad++.  </w:t>
+        <w:t xml:space="preserve">In order to see the .lua files properly, user needs any text editor like notepad++.  </w:t>
       </w:r>
       <w:r>
         <w:t>The text editor is required for writing and reading the code properly.</w:t>
@@ -114,15 +109,7 @@
     </w:p>
     <w:p>
       <w:r>
-        <w:t>Once Corona SDK is downloaded. Double click the .</w:t>
-      </w:r>
-      <w:proofErr w:type="spellStart"/>
-      <w:r>
-        <w:t>msi</w:t>
-      </w:r>
-      <w:proofErr w:type="spellEnd"/>
-      <w:r>
-        <w:t xml:space="preserve"> installer file and follow the steps in the installation wizard.</w:t>
+        <w:t>Once Corona SDK is downloaded. Double click the .msi installer file and follow the steps in the installation wizard.</w:t>
       </w:r>
       <w:r>
         <w:t xml:space="preserve"> Afterwards, activate the product by agree to the terms and agreement. Create account if you are not registered already with Corona SDK. Upon successfully login, </w:t>
@@ -758,7 +745,6 @@
         </w:rPr>
         <w:t>. Each time you update your app, you must increase the version code. It corresponds to the </w:t>
       </w:r>
-      <w:proofErr w:type="spellStart"/>
       <w:r>
         <w:rPr>
           <w:rFonts w:ascii="Courier New" w:eastAsia="Times New Roman" w:hAnsi="Courier New" w:cs="Courier New"/>
@@ -770,7 +756,6 @@
         </w:rPr>
         <w:t>versionCode</w:t>
       </w:r>
-      <w:proofErr w:type="spellEnd"/>
       <w:r>
         <w:rPr>
           <w:rFonts w:ascii="Arial" w:eastAsia="Times New Roman" w:hAnsi="Arial" w:cs="Arial"/>
@@ -987,7 +972,6 @@
           <w:lang w:val="en-AU" w:eastAsia="en-AU"/>
         </w:rPr>
       </w:pPr>
-      <w:proofErr w:type="spellStart"/>
       <w:r>
         <w:rPr>
           <w:rFonts w:ascii="Arial" w:eastAsia="Times New Roman" w:hAnsi="Arial" w:cs="Arial"/>
@@ -1000,7 +984,6 @@
         </w:rPr>
         <w:t>Keystore</w:t>
       </w:r>
-      <w:proofErr w:type="spellEnd"/>
       <w:r>
         <w:rPr>
           <w:rFonts w:ascii="Arial" w:eastAsia="Times New Roman" w:hAnsi="Arial" w:cs="Arial"/>
@@ -1031,31 +1014,8 @@
           <w:szCs w:val="21"/>
           <w:lang w:val="en-AU" w:eastAsia="en-AU"/>
         </w:rPr>
-        <w:t xml:space="preserve"> — </w:t>
-      </w:r>
-      <w:proofErr w:type="gramStart"/>
-      <w:r>
-        <w:rPr>
-          <w:rFonts w:ascii="Arial" w:eastAsia="Times New Roman" w:hAnsi="Arial" w:cs="Arial"/>
-          <w:color w:val="504E4E"/>
-          <w:sz w:val="21"/>
-          <w:szCs w:val="21"/>
-          <w:lang w:val="en-AU" w:eastAsia="en-AU"/>
-        </w:rPr>
-        <w:t>in order to</w:t>
-      </w:r>
-      <w:proofErr w:type="gramEnd"/>
-      <w:r>
-        <w:rPr>
-          <w:rFonts w:ascii="Arial" w:eastAsia="Times New Roman" w:hAnsi="Arial" w:cs="Arial"/>
-          <w:color w:val="504E4E"/>
-          <w:sz w:val="21"/>
-          <w:szCs w:val="21"/>
-          <w:lang w:val="en-AU" w:eastAsia="en-AU"/>
-        </w:rPr>
-        <w:t xml:space="preserve"> build for Android devices, you must digitally sign your app using a </w:t>
-      </w:r>
-      <w:proofErr w:type="spellStart"/>
+        <w:t> — in order to build for Android devices, you must digitally sign your app using a </w:t>
+      </w:r>
       <w:r>
         <w:rPr>
           <w:rFonts w:ascii="Arial" w:eastAsia="Times New Roman" w:hAnsi="Arial" w:cs="Arial"/>
@@ -1068,7 +1028,6 @@
         </w:rPr>
         <w:t>keystore</w:t>
       </w:r>
-      <w:proofErr w:type="spellEnd"/>
       <w:r>
         <w:rPr>
           <w:rFonts w:ascii="Arial" w:eastAsia="Times New Roman" w:hAnsi="Arial" w:cs="Arial"/>
@@ -1316,18 +1275,7 @@
           <w:szCs w:val="21"/>
           <w:lang w:val="en-AU" w:eastAsia="en-AU"/>
         </w:rPr>
-        <w:t xml:space="preserve"> and Corona will compile the app into a </w:t>
-      </w:r>
-      <w:proofErr w:type="gramStart"/>
-      <w:r>
-        <w:rPr>
-          <w:rFonts w:ascii="Arial" w:eastAsia="Times New Roman" w:hAnsi="Arial" w:cs="Arial"/>
-          <w:color w:val="2C2323"/>
-          <w:sz w:val="21"/>
-          <w:szCs w:val="21"/>
-          <w:lang w:val="en-AU" w:eastAsia="en-AU"/>
-        </w:rPr>
-        <w:t>standard </w:t>
+        <w:t> and Corona will compile the app into a standard </w:t>
       </w:r>
       <w:r>
         <w:rPr>
@@ -1338,22 +1286,8 @@
           <w:bdr w:val="single" w:sz="6" w:space="0" w:color="E1E1E1" w:frame="1"/>
           <w:lang w:val="en-AU" w:eastAsia="en-AU"/>
         </w:rPr>
-        <w:t>.</w:t>
-      </w:r>
-      <w:proofErr w:type="spellStart"/>
-      <w:r>
-        <w:rPr>
-          <w:rFonts w:ascii="Courier New" w:eastAsia="Times New Roman" w:hAnsi="Courier New" w:cs="Courier New"/>
-          <w:color w:val="2C2323"/>
-          <w:sz w:val="21"/>
-          <w:szCs w:val="21"/>
-          <w:bdr w:val="single" w:sz="6" w:space="0" w:color="E1E1E1" w:frame="1"/>
-          <w:lang w:val="en-AU" w:eastAsia="en-AU"/>
-        </w:rPr>
-        <w:t>apk</w:t>
-      </w:r>
-      <w:proofErr w:type="spellEnd"/>
-      <w:proofErr w:type="gramEnd"/>
+        <w:t>.apk</w:t>
+      </w:r>
       <w:r>
         <w:rPr>
           <w:rFonts w:ascii="Arial" w:eastAsia="Times New Roman" w:hAnsi="Arial" w:cs="Arial"/>
@@ -1547,26 +1481,18 @@
         </w:numPr>
       </w:pPr>
       <w:r>
-        <w:t xml:space="preserve">click on </w:t>
-      </w:r>
-      <w:proofErr w:type="spellStart"/>
-      <w:r>
-        <w:t>main.</w:t>
+        <w:t>click on main.</w:t>
       </w:r>
       <w:r>
         <w:t>lua</w:t>
       </w:r>
-      <w:proofErr w:type="spellEnd"/>
     </w:p>
     <w:p>
       <w:r>
         <w:t>App will start running.</w:t>
       </w:r>
     </w:p>
-    <w:p>
-      <w:bookmarkStart w:id="0" w:name="_GoBack"/>
-      <w:bookmarkEnd w:id="0"/>
-    </w:p>
+    <w:p/>
     <w:p>
       <w:pPr>
         <w:pStyle w:val="Heading1"/>
@@ -1718,25 +1644,7 @@
                 <w:sz w:val="24"/>
                 <w:szCs w:val="24"/>
               </w:rPr>
-              <w:t xml:space="preserve">Ami </w:t>
-            </w:r>
-            <w:proofErr w:type="spellStart"/>
-            <w:r>
-              <w:rPr>
-                <w:rFonts w:ascii="Times New Roman" w:eastAsia="Calibri" w:hAnsi="Times New Roman" w:cs="Times New Roman"/>
-                <w:sz w:val="24"/>
-                <w:szCs w:val="24"/>
-              </w:rPr>
-              <w:t>Ganeshbhai</w:t>
-            </w:r>
-            <w:proofErr w:type="spellEnd"/>
-            <w:r>
-              <w:rPr>
-                <w:rFonts w:ascii="Times New Roman" w:eastAsia="Calibri" w:hAnsi="Times New Roman" w:cs="Times New Roman"/>
-                <w:sz w:val="24"/>
-                <w:szCs w:val="24"/>
-              </w:rPr>
-              <w:t xml:space="preserve"> Patel</w:t>
+              <w:t>Ami Ganeshbhai Patel</w:t>
             </w:r>
           </w:p>
         </w:tc>
@@ -1884,23 +1792,13 @@
                 <w:szCs w:val="24"/>
               </w:rPr>
             </w:pPr>
-            <w:proofErr w:type="spellStart"/>
             <w:r>
               <w:rPr>
                 <w:rFonts w:ascii="Times New Roman" w:eastAsia="Calibri" w:hAnsi="Times New Roman" w:cs="Times New Roman"/>
                 <w:sz w:val="24"/>
                 <w:szCs w:val="24"/>
               </w:rPr>
-              <w:t>Rajwinder</w:t>
-            </w:r>
-            <w:proofErr w:type="spellEnd"/>
-            <w:r>
-              <w:rPr>
-                <w:rFonts w:ascii="Times New Roman" w:eastAsia="Calibri" w:hAnsi="Times New Roman" w:cs="Times New Roman"/>
-                <w:sz w:val="24"/>
-                <w:szCs w:val="24"/>
-              </w:rPr>
-              <w:t xml:space="preserve"> Kaur</w:t>
+              <w:t>Rajwinder Kaur</w:t>
             </w:r>
           </w:p>
         </w:tc>
@@ -3587,6 +3485,7 @@
     <w:lsdException w:name="HTML Sample" w:semiHidden="1" w:unhideWhenUsed="1"/>
     <w:lsdException w:name="HTML Typewriter" w:semiHidden="1" w:unhideWhenUsed="1"/>
     <w:lsdException w:name="HTML Variable" w:semiHidden="1" w:unhideWhenUsed="1"/>
+    <w:lsdException w:name="Normal Table" w:semiHidden="1" w:unhideWhenUsed="1"/>
     <w:lsdException w:name="annotation subject" w:semiHidden="1" w:unhideWhenUsed="1"/>
     <w:lsdException w:name="No List" w:semiHidden="1" w:unhideWhenUsed="1"/>
     <w:lsdException w:name="Outline List 1" w:semiHidden="1" w:unhideWhenUsed="1"/>
@@ -3631,6 +3530,7 @@
     <w:lsdException w:name="Table Professional" w:semiHidden="1" w:unhideWhenUsed="1"/>
     <w:lsdException w:name="Table Subtle 1" w:semiHidden="1" w:unhideWhenUsed="1"/>
     <w:lsdException w:name="Table Subtle 2" w:semiHidden="1" w:unhideWhenUsed="1"/>
+    <w:lsdException w:name="Table Web 1" w:semiHidden="1" w:unhideWhenUsed="1"/>
     <w:lsdException w:name="Table Web 2" w:semiHidden="1" w:unhideWhenUsed="1"/>
     <w:lsdException w:name="Table Web 3" w:semiHidden="1" w:unhideWhenUsed="1"/>
     <w:lsdException w:name="Balloon Text" w:semiHidden="1" w:unhideWhenUsed="1"/>
@@ -4921,583 +4821,6 @@
     </w:pPr>
   </w:style>
 </w:styles>
-</file>
-
-<file path=word/glossary/document.xml><?xml version="1.0" encoding="utf-8"?>
-<w:glossaryDocument xmlns:wpc="http://schemas.microsoft.com/office/word/2010/wordprocessingCanvas" xmlns:cx="http://schemas.microsoft.com/office/drawing/2014/chartex" xmlns:cx1="http://schemas.microsoft.com/office/drawing/2015/9/8/chartex" xmlns:cx2="http://schemas.microsoft.com/office/drawing/2015/10/21/chartex" xmlns:cx3="http://schemas.microsoft.com/office/drawing/2016/5/9/chartex" xmlns:cx4="http://schemas.microsoft.com/office/drawing/2016/5/10/chartex" xmlns:cx5="http://schemas.microsoft.com/office/drawing/2016/5/11/chartex" xmlns:cx6="http://schemas.microsoft.com/office/drawing/2016/5/12/chartex" xmlns:cx7="http://schemas.microsoft.com/office/drawing/2016/5/13/chartex" xmlns:cx8="http://schemas.microsoft.com/office/drawing/2016/5/14/chartex" xmlns:mc="http://schemas.openxmlformats.org/markup-compatibility/2006" xmlns:aink="http://schemas.microsoft.com/office/drawing/2016/ink" xmlns:am3d="http://schemas.microsoft.com/office/drawing/2017/model3d" xmlns:o="urn:schemas-microsoft-com:office:office" xmlns:r="http://schemas.openxmlformats.org/officeDocument/2006/relationships" xmlns:m="http://schemas.openxmlformats.org/officeDocument/2006/math" xmlns:v="urn:schemas-microsoft-com:vml" xmlns:wp14="http://schemas.microsoft.com/office/word/2010/wordprocessingDrawing" xmlns:wp="http://schemas.openxmlformats.org/drawingml/2006/wordprocessingDrawing" xmlns:w10="urn:schemas-microsoft-com:office:word" xmlns:w="http://schemas.openxmlformats.org/wordprocessingml/2006/main" xmlns:w14="http://schemas.microsoft.com/office/word/2010/wordml" xmlns:w15="http://schemas.microsoft.com/office/word/2012/wordml" xmlns:w16cid="http://schemas.microsoft.com/office/word/2016/wordml/cid" xmlns:w16se="http://schemas.microsoft.com/office/word/2015/wordml/symex" xmlns:wpg="http://schemas.microsoft.com/office/word/2010/wordprocessingGroup" xmlns:wpi="http://schemas.microsoft.com/office/word/2010/wordprocessingInk" xmlns:wne="http://schemas.microsoft.com/office/word/2006/wordml" xmlns:wps="http://schemas.microsoft.com/office/word/2010/wordprocessingShape" mc:Ignorable="w14 w15 w16se w16cid wp14"/>
-</file>
-
-<file path=word/glossary/fontTable.xml><?xml version="1.0" encoding="utf-8"?>
-<w:fonts xmlns:mc="http://schemas.openxmlformats.org/markup-compatibility/2006" xmlns:r="http://schemas.openxmlformats.org/officeDocument/2006/relationships" xmlns:w="http://schemas.openxmlformats.org/wordprocessingml/2006/main" xmlns:w14="http://schemas.microsoft.com/office/word/2010/wordml" xmlns:w15="http://schemas.microsoft.com/office/word/2012/wordml" xmlns:w16cid="http://schemas.microsoft.com/office/word/2016/wordml/cid" xmlns:w16se="http://schemas.microsoft.com/office/word/2015/wordml/symex" mc:Ignorable="w14 w15 w16se w16cid">
-  <w:font w:name="Symbol">
-    <w:panose1 w:val="05050102010706020507"/>
-    <w:charset w:val="02"/>
-    <w:family w:val="roman"/>
-    <w:pitch w:val="variable"/>
-    <w:sig w:usb0="00000000" w:usb1="10000000" w:usb2="00000000" w:usb3="00000000" w:csb0="80000000" w:csb1="00000000"/>
-  </w:font>
-  <w:font w:name="Times New Roman">
-    <w:panose1 w:val="02020603050405020304"/>
-    <w:charset w:val="00"/>
-    <w:family w:val="roman"/>
-    <w:pitch w:val="variable"/>
-    <w:sig w:usb0="E0002EFF" w:usb1="C000785B" w:usb2="00000009" w:usb3="00000000" w:csb0="000001FF" w:csb1="00000000"/>
-  </w:font>
-  <w:font w:name="Wingdings">
-    <w:panose1 w:val="05000000000000000000"/>
-    <w:charset w:val="02"/>
-    <w:family w:val="auto"/>
-    <w:pitch w:val="variable"/>
-    <w:sig w:usb0="00000000" w:usb1="10000000" w:usb2="00000000" w:usb3="00000000" w:csb0="80000000" w:csb1="00000000"/>
-  </w:font>
-  <w:font w:name="Candara">
-    <w:panose1 w:val="020E0502030303020204"/>
-    <w:charset w:val="00"/>
-    <w:family w:val="swiss"/>
-    <w:pitch w:val="variable"/>
-    <w:sig w:usb0="A00002EF" w:usb1="4000A44B" w:usb2="00000000" w:usb3="00000000" w:csb0="0000019F" w:csb1="00000000"/>
-  </w:font>
-  <w:font w:name="STKaiti">
-    <w:altName w:val="SimSun"/>
-    <w:panose1 w:val="00000000000000000000"/>
-    <w:charset w:val="86"/>
-    <w:family w:val="roman"/>
-    <w:notTrueType/>
-    <w:pitch w:val="default"/>
-  </w:font>
-  <w:font w:name="Tahoma">
-    <w:panose1 w:val="020B0604030504040204"/>
-    <w:charset w:val="00"/>
-    <w:family w:val="swiss"/>
-    <w:pitch w:val="variable"/>
-    <w:sig w:usb0="E1002EFF" w:usb1="C000605B" w:usb2="00000029" w:usb3="00000000" w:csb0="000101FF" w:csb1="00000000"/>
-  </w:font>
-  <w:font w:name="Segoe UI">
-    <w:panose1 w:val="020B0502040204020203"/>
-    <w:charset w:val="00"/>
-    <w:family w:val="swiss"/>
-    <w:pitch w:val="variable"/>
-    <w:sig w:usb0="E4002EFF" w:usb1="C000E47F" w:usb2="00000009" w:usb3="00000000" w:csb0="000001FF" w:csb1="00000000"/>
-  </w:font>
-  <w:font w:name="Consolas">
-    <w:panose1 w:val="020B0609020204030204"/>
-    <w:charset w:val="00"/>
-    <w:family w:val="modern"/>
-    <w:pitch w:val="fixed"/>
-    <w:sig w:usb0="E00006FF" w:usb1="0000FCFF" w:usb2="00000001" w:usb3="00000000" w:csb0="0000019F" w:csb1="00000000"/>
-  </w:font>
-  <w:font w:name="Arial">
-    <w:panose1 w:val="020B0604020202020204"/>
-    <w:charset w:val="00"/>
-    <w:family w:val="swiss"/>
-    <w:pitch w:val="variable"/>
-    <w:sig w:usb0="E0002EFF" w:usb1="C000785B" w:usb2="00000009" w:usb3="00000000" w:csb0="000001FF" w:csb1="00000000"/>
-  </w:font>
-  <w:font w:name="Courier New">
-    <w:panose1 w:val="02070309020205020404"/>
-    <w:charset w:val="00"/>
-    <w:family w:val="modern"/>
-    <w:pitch w:val="fixed"/>
-    <w:sig w:usb0="E0002EFF" w:usb1="C0007843" w:usb2="00000009" w:usb3="00000000" w:csb0="000001FF" w:csb1="00000000"/>
-  </w:font>
-  <w:font w:name="Calibri">
-    <w:panose1 w:val="020F0502020204030204"/>
-    <w:charset w:val="00"/>
-    <w:family w:val="swiss"/>
-    <w:pitch w:val="variable"/>
-    <w:sig w:usb0="E0002AFF" w:usb1="C000247B" w:usb2="00000009" w:usb3="00000000" w:csb0="000001FF" w:csb1="00000000"/>
-  </w:font>
-  <w:font w:name="Calibri Light">
-    <w:panose1 w:val="020F0302020204030204"/>
-    <w:charset w:val="00"/>
-    <w:family w:val="swiss"/>
-    <w:pitch w:val="variable"/>
-    <w:sig w:usb0="E0002AFF" w:usb1="C000247B" w:usb2="00000009" w:usb3="00000000" w:csb0="000001FF" w:csb1="00000000"/>
-  </w:font>
-</w:fonts>
-</file>
-
-<file path=word/glossary/settings.xml><?xml version="1.0" encoding="utf-8"?>
-<w:settings xmlns:mc="http://schemas.openxmlformats.org/markup-compatibility/2006" xmlns:o="urn:schemas-microsoft-com:office:office" xmlns:r="http://schemas.openxmlformats.org/officeDocument/2006/relationships" xmlns:m="http://schemas.openxmlformats.org/officeDocument/2006/math" xmlns:v="urn:schemas-microsoft-com:vml" xmlns:w10="urn:schemas-microsoft-com:office:word" xmlns:w="http://schemas.openxmlformats.org/wordprocessingml/2006/main" xmlns:w14="http://schemas.microsoft.com/office/word/2010/wordml" xmlns:w15="http://schemas.microsoft.com/office/word/2012/wordml" xmlns:w16cid="http://schemas.microsoft.com/office/word/2016/wordml/cid" xmlns:w16se="http://schemas.microsoft.com/office/word/2015/wordml/symex" xmlns:sl="http://schemas.openxmlformats.org/schemaLibrary/2006/main" mc:Ignorable="w14 w15 w16se w16cid">
-  <w:view w:val="normal"/>
-  <w:defaultTabStop w:val="720"/>
-  <w:characterSpacingControl w:val="doNotCompress"/>
-  <w:compat>
-    <w:useFELayout/>
-    <w:compatSetting w:name="compatibilityMode" w:uri="http://schemas.microsoft.com/office/word" w:val="15"/>
-    <w:compatSetting w:name="overrideTableStyleFontSizeAndJustification" w:uri="http://schemas.microsoft.com/office/word" w:val="1"/>
-    <w:compatSetting w:name="enableOpenTypeFeatures" w:uri="http://schemas.microsoft.com/office/word" w:val="1"/>
-    <w:compatSetting w:name="doNotFlipMirrorIndents" w:uri="http://schemas.microsoft.com/office/word" w:val="1"/>
-    <w:compatSetting w:name="differentiateMultirowTableHeaders" w:uri="http://schemas.microsoft.com/office/word" w:val="1"/>
-    <w:compatSetting w:name="useWord2013TrackBottomHyphenation" w:uri="http://schemas.microsoft.com/office/word" w:val="0"/>
-  </w:compat>
-  <w:rsids>
-    <w:rsidRoot w:val="009D7A38"/>
-    <w:rsid w:val="009D7A38"/>
-  </w:rsids>
-  <m:mathPr>
-    <m:mathFont m:val="Cambria Math"/>
-    <m:brkBin m:val="before"/>
-    <m:brkBinSub m:val="--"/>
-    <m:smallFrac m:val="0"/>
-    <m:dispDef/>
-    <m:lMargin m:val="0"/>
-    <m:rMargin m:val="0"/>
-    <m:defJc m:val="centerGroup"/>
-    <m:wrapIndent m:val="1440"/>
-    <m:intLim m:val="subSup"/>
-    <m:naryLim m:val="undOvr"/>
-  </m:mathPr>
-  <w:themeFontLang w:val="en-AU"/>
-  <w:clrSchemeMapping w:bg1="light1" w:t1="dark1" w:bg2="light2" w:t2="dark2" w:accent1="accent1" w:accent2="accent2" w:accent3="accent3" w:accent4="accent4" w:accent5="accent5" w:accent6="accent6" w:hyperlink="hyperlink" w:followedHyperlink="followedHyperlink"/>
-  <w:decimalSymbol w:val="."/>
-  <w:listSeparator w:val=","/>
-  <w15:chartTrackingRefBased/>
-</w:settings>
-</file>
-
-<file path=word/glossary/styles.xml><?xml version="1.0" encoding="utf-8"?>
-<w:styles xmlns:mc="http://schemas.openxmlformats.org/markup-compatibility/2006" xmlns:r="http://schemas.openxmlformats.org/officeDocument/2006/relationships" xmlns:w="http://schemas.openxmlformats.org/wordprocessingml/2006/main" xmlns:w14="http://schemas.microsoft.com/office/word/2010/wordml" xmlns:w15="http://schemas.microsoft.com/office/word/2012/wordml" xmlns:w16cid="http://schemas.microsoft.com/office/word/2016/wordml/cid" xmlns:w16se="http://schemas.microsoft.com/office/word/2015/wordml/symex" mc:Ignorable="w14 w15 w16se w16cid">
-  <w:docDefaults>
-    <w:rPrDefault>
-      <w:rPr>
-        <w:rFonts w:asciiTheme="minorHAnsi" w:eastAsiaTheme="minorEastAsia" w:hAnsiTheme="minorHAnsi" w:cstheme="minorBidi"/>
-        <w:sz w:val="22"/>
-        <w:szCs w:val="22"/>
-        <w:lang w:val="en-AU" w:eastAsia="en-AU" w:bidi="ar-SA"/>
-      </w:rPr>
-    </w:rPrDefault>
-    <w:pPrDefault>
-      <w:pPr>
-        <w:spacing w:after="160" w:line="259" w:lineRule="auto"/>
-      </w:pPr>
-    </w:pPrDefault>
-  </w:docDefaults>
-  <w:latentStyles w:defLockedState="0" w:defUIPriority="99" w:defSemiHidden="0" w:defUnhideWhenUsed="0" w:defQFormat="0" w:count="375">
-    <w:lsdException w:name="Normal" w:uiPriority="0" w:qFormat="1"/>
-    <w:lsdException w:name="heading 1" w:uiPriority="9" w:qFormat="1"/>
-    <w:lsdException w:name="heading 2" w:semiHidden="1" w:uiPriority="9" w:unhideWhenUsed="1" w:qFormat="1"/>
-    <w:lsdException w:name="heading 3" w:semiHidden="1" w:uiPriority="9" w:unhideWhenUsed="1" w:qFormat="1"/>
-    <w:lsdException w:name="heading 4" w:semiHidden="1" w:uiPriority="9" w:unhideWhenUsed="1" w:qFormat="1"/>
-    <w:lsdException w:name="heading 5" w:semiHidden="1" w:uiPriority="9" w:unhideWhenUsed="1" w:qFormat="1"/>
-    <w:lsdException w:name="heading 6" w:semiHidden="1" w:uiPriority="9" w:unhideWhenUsed="1" w:qFormat="1"/>
-    <w:lsdException w:name="heading 7" w:semiHidden="1" w:uiPriority="9" w:unhideWhenUsed="1" w:qFormat="1"/>
-    <w:lsdException w:name="heading 8" w:semiHidden="1" w:uiPriority="9" w:unhideWhenUsed="1" w:qFormat="1"/>
-    <w:lsdException w:name="heading 9" w:semiHidden="1" w:uiPriority="9" w:unhideWhenUsed="1" w:qFormat="1"/>
-    <w:lsdException w:name="index 1" w:semiHidden="1" w:unhideWhenUsed="1"/>
-    <w:lsdException w:name="index 2" w:semiHidden="1" w:unhideWhenUsed="1"/>
-    <w:lsdException w:name="index 3" w:semiHidden="1" w:unhideWhenUsed="1"/>
-    <w:lsdException w:name="index 4" w:semiHidden="1" w:unhideWhenUsed="1"/>
-    <w:lsdException w:name="index 5" w:semiHidden="1" w:unhideWhenUsed="1"/>
-    <w:lsdException w:name="index 6" w:semiHidden="1" w:unhideWhenUsed="1"/>
-    <w:lsdException w:name="index 7" w:semiHidden="1" w:unhideWhenUsed="1"/>
-    <w:lsdException w:name="index 8" w:semiHidden="1" w:unhideWhenUsed="1"/>
-    <w:lsdException w:name="index 9" w:semiHidden="1" w:unhideWhenUsed="1"/>
-    <w:lsdException w:name="toc 1" w:semiHidden="1" w:uiPriority="39" w:unhideWhenUsed="1"/>
-    <w:lsdException w:name="toc 2" w:semiHidden="1" w:uiPriority="39" w:unhideWhenUsed="1"/>
-    <w:lsdException w:name="toc 3" w:semiHidden="1" w:uiPriority="39" w:unhideWhenUsed="1"/>
-    <w:lsdException w:name="toc 4" w:semiHidden="1" w:uiPriority="39" w:unhideWhenUsed="1"/>
-    <w:lsdException w:name="toc 5" w:semiHidden="1" w:uiPriority="39" w:unhideWhenUsed="1"/>
-    <w:lsdException w:name="toc 6" w:semiHidden="1" w:uiPriority="39" w:unhideWhenUsed="1"/>
-    <w:lsdException w:name="toc 7" w:semiHidden="1" w:uiPriority="39" w:unhideWhenUsed="1"/>
-    <w:lsdException w:name="toc 8" w:semiHidden="1" w:uiPriority="39" w:unhideWhenUsed="1"/>
-    <w:lsdException w:name="toc 9" w:semiHidden="1" w:uiPriority="39" w:unhideWhenUsed="1"/>
-    <w:lsdException w:name="Normal Indent" w:semiHidden="1" w:unhideWhenUsed="1"/>
-    <w:lsdException w:name="footnote text" w:semiHidden="1" w:unhideWhenUsed="1"/>
-    <w:lsdException w:name="annotation text" w:semiHidden="1" w:unhideWhenUsed="1"/>
-    <w:lsdException w:name="header" w:semiHidden="1" w:unhideWhenUsed="1"/>
-    <w:lsdException w:name="footer" w:semiHidden="1" w:unhideWhenUsed="1"/>
-    <w:lsdException w:name="index heading" w:semiHidden="1" w:unhideWhenUsed="1"/>
-    <w:lsdException w:name="caption" w:semiHidden="1" w:uiPriority="35" w:unhideWhenUsed="1" w:qFormat="1"/>
-    <w:lsdException w:name="table of figures" w:semiHidden="1" w:unhideWhenUsed="1"/>
-    <w:lsdException w:name="envelope address" w:semiHidden="1" w:unhideWhenUsed="1"/>
-    <w:lsdException w:name="envelope return" w:semiHidden="1" w:unhideWhenUsed="1"/>
-    <w:lsdException w:name="footnote reference" w:semiHidden="1" w:unhideWhenUsed="1"/>
-    <w:lsdException w:name="annotation reference" w:semiHidden="1" w:unhideWhenUsed="1"/>
-    <w:lsdException w:name="line number" w:semiHidden="1" w:unhideWhenUsed="1"/>
-    <w:lsdException w:name="page number" w:semiHidden="1" w:unhideWhenUsed="1"/>
-    <w:lsdException w:name="endnote reference" w:semiHidden="1" w:unhideWhenUsed="1"/>
-    <w:lsdException w:name="endnote text" w:semiHidden="1" w:unhideWhenUsed="1"/>
-    <w:lsdException w:name="table of authorities" w:semiHidden="1" w:unhideWhenUsed="1"/>
-    <w:lsdException w:name="macro" w:semiHidden="1" w:unhideWhenUsed="1"/>
-    <w:lsdException w:name="toa heading" w:semiHidden="1" w:unhideWhenUsed="1"/>
-    <w:lsdException w:name="List" w:semiHidden="1" w:unhideWhenUsed="1"/>
-    <w:lsdException w:name="List Bullet" w:semiHidden="1" w:unhideWhenUsed="1"/>
-    <w:lsdException w:name="List Number" w:semiHidden="1" w:unhideWhenUsed="1"/>
-    <w:lsdException w:name="List 2" w:semiHidden="1" w:unhideWhenUsed="1"/>
-    <w:lsdException w:name="List 3" w:semiHidden="1" w:unhideWhenUsed="1"/>
-    <w:lsdException w:name="List 4" w:semiHidden="1" w:unhideWhenUsed="1"/>
-    <w:lsdException w:name="List 5" w:semiHidden="1" w:unhideWhenUsed="1"/>
-    <w:lsdException w:name="List Bullet 2" w:semiHidden="1" w:unhideWhenUsed="1"/>
-    <w:lsdException w:name="List Bullet 3" w:semiHidden="1" w:unhideWhenUsed="1"/>
-    <w:lsdException w:name="List Bullet 4" w:semiHidden="1" w:unhideWhenUsed="1"/>
-    <w:lsdException w:name="List Bullet 5" w:semiHidden="1" w:unhideWhenUsed="1"/>
-    <w:lsdException w:name="List Number 2" w:semiHidden="1" w:unhideWhenUsed="1"/>
-    <w:lsdException w:name="List Number 3" w:semiHidden="1" w:unhideWhenUsed="1"/>
-    <w:lsdException w:name="List Number 4" w:semiHidden="1" w:unhideWhenUsed="1"/>
-    <w:lsdException w:name="List Number 5" w:semiHidden="1" w:unhideWhenUsed="1"/>
-    <w:lsdException w:name="Title" w:uiPriority="10" w:qFormat="1"/>
-    <w:lsdException w:name="Closing" w:semiHidden="1" w:unhideWhenUsed="1"/>
-    <w:lsdException w:name="Signature" w:semiHidden="1" w:unhideWhenUsed="1"/>
-    <w:lsdException w:name="Default Paragraph Font" w:semiHidden="1" w:uiPriority="1" w:unhideWhenUsed="1"/>
-    <w:lsdException w:name="Body Text" w:semiHidden="1" w:unhideWhenUsed="1"/>
-    <w:lsdException w:name="Body Text Indent" w:semiHidden="1" w:unhideWhenUsed="1"/>
-    <w:lsdException w:name="List Continue" w:semiHidden="1" w:unhideWhenUsed="1"/>
-    <w:lsdException w:name="List Continue 2" w:semiHidden="1" w:unhideWhenUsed="1"/>
-    <w:lsdException w:name="List Continue 3" w:semiHidden="1" w:unhideWhenUsed="1"/>
-    <w:lsdException w:name="List Continue 4" w:semiHidden="1" w:unhideWhenUsed="1"/>
-    <w:lsdException w:name="List Continue 5" w:semiHidden="1" w:unhideWhenUsed="1"/>
-    <w:lsdException w:name="Message Header" w:semiHidden="1" w:unhideWhenUsed="1"/>
-    <w:lsdException w:name="Subtitle" w:uiPriority="11" w:qFormat="1"/>
-    <w:lsdException w:name="Salutation" w:semiHidden="1" w:unhideWhenUsed="1"/>
-    <w:lsdException w:name="Date" w:semiHidden="1" w:unhideWhenUsed="1"/>
-    <w:lsdException w:name="Body Text First Indent" w:semiHidden="1" w:unhideWhenUsed="1"/>
-    <w:lsdException w:name="Body Text First Indent 2" w:semiHidden="1" w:unhideWhenUsed="1"/>
-    <w:lsdException w:name="Note Heading" w:semiHidden="1" w:unhideWhenUsed="1"/>
-    <w:lsdException w:name="Body Text 2" w:semiHidden="1" w:unhideWhenUsed="1"/>
-    <w:lsdException w:name="Body Text 3" w:semiHidden="1" w:unhideWhenUsed="1"/>
-    <w:lsdException w:name="Body Text Indent 2" w:semiHidden="1" w:unhideWhenUsed="1"/>
-    <w:lsdException w:name="Body Text Indent 3" w:semiHidden="1" w:unhideWhenUsed="1"/>
-    <w:lsdException w:name="Block Text" w:semiHidden="1" w:unhideWhenUsed="1"/>
-    <w:lsdException w:name="Hyperlink" w:semiHidden="1" w:unhideWhenUsed="1"/>
-    <w:lsdException w:name="FollowedHyperlink" w:semiHidden="1" w:unhideWhenUsed="1"/>
-    <w:lsdException w:name="Strong" w:uiPriority="22" w:qFormat="1"/>
-    <w:lsdException w:name="Emphasis" w:uiPriority="20" w:qFormat="1"/>
-    <w:lsdException w:name="Document Map" w:semiHidden="1" w:unhideWhenUsed="1"/>
-    <w:lsdException w:name="Plain Text" w:semiHidden="1" w:unhideWhenUsed="1"/>
-    <w:lsdException w:name="E-mail Signature" w:semiHidden="1" w:unhideWhenUsed="1"/>
-    <w:lsdException w:name="HTML Top of Form" w:semiHidden="1" w:unhideWhenUsed="1"/>
-    <w:lsdException w:name="HTML Bottom of Form" w:semiHidden="1" w:unhideWhenUsed="1"/>
-    <w:lsdException w:name="Normal (Web)" w:semiHidden="1" w:unhideWhenUsed="1"/>
-    <w:lsdException w:name="HTML Acronym" w:semiHidden="1" w:unhideWhenUsed="1"/>
-    <w:lsdException w:name="HTML Address" w:semiHidden="1" w:unhideWhenUsed="1"/>
-    <w:lsdException w:name="HTML Cite" w:semiHidden="1" w:unhideWhenUsed="1"/>
-    <w:lsdException w:name="HTML Code" w:semiHidden="1" w:unhideWhenUsed="1"/>
-    <w:lsdException w:name="HTML Definition" w:semiHidden="1" w:unhideWhenUsed="1"/>
-    <w:lsdException w:name="HTML Keyboard" w:semiHidden="1" w:unhideWhenUsed="1"/>
-    <w:lsdException w:name="HTML Preformatted" w:semiHidden="1" w:unhideWhenUsed="1"/>
-    <w:lsdException w:name="HTML Sample" w:semiHidden="1" w:unhideWhenUsed="1"/>
-    <w:lsdException w:name="HTML Typewriter" w:semiHidden="1" w:unhideWhenUsed="1"/>
-    <w:lsdException w:name="HTML Variable" w:semiHidden="1" w:unhideWhenUsed="1"/>
-    <w:lsdException w:name="Normal Table" w:semiHidden="1" w:unhideWhenUsed="1"/>
-    <w:lsdException w:name="annotation subject" w:semiHidden="1" w:unhideWhenUsed="1"/>
-    <w:lsdException w:name="No List" w:semiHidden="1" w:unhideWhenUsed="1"/>
-    <w:lsdException w:name="Outline List 1" w:semiHidden="1" w:unhideWhenUsed="1"/>
-    <w:lsdException w:name="Outline List 2" w:semiHidden="1" w:unhideWhenUsed="1"/>
-    <w:lsdException w:name="Outline List 3" w:semiHidden="1" w:unhideWhenUsed="1"/>
-    <w:lsdException w:name="Table Simple 1" w:semiHidden="1" w:unhideWhenUsed="1"/>
-    <w:lsdException w:name="Table Simple 2" w:semiHidden="1" w:unhideWhenUsed="1"/>
-    <w:lsdException w:name="Table Simple 3" w:semiHidden="1" w:unhideWhenUsed="1"/>
-    <w:lsdException w:name="Table Classic 1" w:semiHidden="1" w:unhideWhenUsed="1"/>
-    <w:lsdException w:name="Table Classic 2" w:semiHidden="1" w:unhideWhenUsed="1"/>
-    <w:lsdException w:name="Table Classic 3" w:semiHidden="1" w:unhideWhenUsed="1"/>
-    <w:lsdException w:name="Table Classic 4" w:semiHidden="1" w:unhideWhenUsed="1"/>
-    <w:lsdException w:name="Table Colorful 1" w:semiHidden="1" w:unhideWhenUsed="1"/>
-    <w:lsdException w:name="Table Colorful 2" w:semiHidden="1" w:unhideWhenUsed="1"/>
-    <w:lsdException w:name="Table Colorful 3" w:semiHidden="1" w:unhideWhenUsed="1"/>
-    <w:lsdException w:name="Table Columns 1" w:semiHidden="1" w:unhideWhenUsed="1"/>
-    <w:lsdException w:name="Table Columns 2" w:semiHidden="1" w:unhideWhenUsed="1"/>
-    <w:lsdException w:name="Table Columns 3" w:semiHidden="1" w:unhideWhenUsed="1"/>
-    <w:lsdException w:name="Table Columns 4" w:semiHidden="1" w:unhideWhenUsed="1"/>
-    <w:lsdException w:name="Table Columns 5" w:semiHidden="1" w:unhideWhenUsed="1"/>
-    <w:lsdException w:name="Table Grid 1" w:semiHidden="1" w:unhideWhenUsed="1"/>
-    <w:lsdException w:name="Table Grid 2" w:semiHidden="1" w:unhideWhenUsed="1"/>
-    <w:lsdException w:name="Table Grid 3" w:semiHidden="1" w:unhideWhenUsed="1"/>
-    <w:lsdException w:name="Table Grid 4" w:semiHidden="1" w:unhideWhenUsed="1"/>
-    <w:lsdException w:name="Table Grid 5" w:semiHidden="1" w:unhideWhenUsed="1"/>
-    <w:lsdException w:name="Table Grid 6" w:semiHidden="1" w:unhideWhenUsed="1"/>
-    <w:lsdException w:name="Table Grid 7" w:semiHidden="1" w:unhideWhenUsed="1"/>
-    <w:lsdException w:name="Table Grid 8" w:semiHidden="1" w:unhideWhenUsed="1"/>
-    <w:lsdException w:name="Table List 1" w:semiHidden="1" w:unhideWhenUsed="1"/>
-    <w:lsdException w:name="Table List 2" w:semiHidden="1" w:unhideWhenUsed="1"/>
-    <w:lsdException w:name="Table List 3" w:semiHidden="1" w:unhideWhenUsed="1"/>
-    <w:lsdException w:name="Table List 4" w:semiHidden="1" w:unhideWhenUsed="1"/>
-    <w:lsdException w:name="Table List 5" w:semiHidden="1" w:unhideWhenUsed="1"/>
-    <w:lsdException w:name="Table List 6" w:semiHidden="1" w:unhideWhenUsed="1"/>
-    <w:lsdException w:name="Table List 7" w:semiHidden="1" w:unhideWhenUsed="1"/>
-    <w:lsdException w:name="Table List 8" w:semiHidden="1" w:unhideWhenUsed="1"/>
-    <w:lsdException w:name="Table 3D effects 1" w:semiHidden="1" w:unhideWhenUsed="1"/>
-    <w:lsdException w:name="Table 3D effects 2" w:semiHidden="1" w:unhideWhenUsed="1"/>
-    <w:lsdException w:name="Table 3D effects 3" w:semiHidden="1" w:unhideWhenUsed="1"/>
-    <w:lsdException w:name="Table Contemporary" w:semiHidden="1" w:unhideWhenUsed="1"/>
-    <w:lsdException w:name="Table Elegant" w:semiHidden="1" w:unhideWhenUsed="1"/>
-    <w:lsdException w:name="Table Professional" w:semiHidden="1" w:unhideWhenUsed="1"/>
-    <w:lsdException w:name="Table Subtle 1" w:semiHidden="1" w:unhideWhenUsed="1"/>
-    <w:lsdException w:name="Table Subtle 2" w:semiHidden="1" w:unhideWhenUsed="1"/>
-    <w:lsdException w:name="Table Web 1" w:semiHidden="1" w:unhideWhenUsed="1"/>
-    <w:lsdException w:name="Table Web 2" w:semiHidden="1" w:unhideWhenUsed="1"/>
-    <w:lsdException w:name="Table Web 3" w:semiHidden="1" w:unhideWhenUsed="1"/>
-    <w:lsdException w:name="Balloon Text" w:semiHidden="1" w:unhideWhenUsed="1"/>
-    <w:lsdException w:name="Table Grid" w:uiPriority="39"/>
-    <w:lsdException w:name="Table Theme" w:semiHidden="1" w:unhideWhenUsed="1"/>
-    <w:lsdException w:name="Placeholder Text" w:semiHidden="1"/>
-    <w:lsdException w:name="No Spacing" w:uiPriority="1" w:qFormat="1"/>
-    <w:lsdException w:name="Light Shading" w:uiPriority="60"/>
-    <w:lsdException w:name="Light List" w:uiPriority="61"/>
-    <w:lsdException w:name="Light Grid" w:uiPriority="62"/>
-    <w:lsdException w:name="Medium Shading 1" w:uiPriority="63"/>
-    <w:lsdException w:name="Medium Shading 2" w:uiPriority="64"/>
-    <w:lsdException w:name="Medium List 1" w:uiPriority="65"/>
-    <w:lsdException w:name="Medium List 2" w:uiPriority="66"/>
-    <w:lsdException w:name="Medium Grid 1" w:uiPriority="67"/>
-    <w:lsdException w:name="Medium Grid 2" w:uiPriority="68"/>
-    <w:lsdException w:name="Medium Grid 3" w:uiPriority="69"/>
-    <w:lsdException w:name="Dark List" w:uiPriority="70"/>
-    <w:lsdException w:name="Colorful Shading" w:uiPriority="71"/>
-    <w:lsdException w:name="Colorful List" w:uiPriority="72"/>
-    <w:lsdException w:name="Colorful Grid" w:uiPriority="73"/>
-    <w:lsdException w:name="Light Shading Accent 1" w:uiPriority="60"/>
-    <w:lsdException w:name="Light List Accent 1" w:uiPriority="61"/>
-    <w:lsdException w:name="Light Grid Accent 1" w:uiPriority="62"/>
-    <w:lsdException w:name="Medium Shading 1 Accent 1" w:uiPriority="63"/>
-    <w:lsdException w:name="Medium Shading 2 Accent 1" w:uiPriority="64"/>
-    <w:lsdException w:name="Medium List 1 Accent 1" w:uiPriority="65"/>
-    <w:lsdException w:name="Revision" w:semiHidden="1"/>
-    <w:lsdException w:name="List Paragraph" w:uiPriority="34" w:qFormat="1"/>
-    <w:lsdException w:name="Quote" w:uiPriority="29" w:qFormat="1"/>
-    <w:lsdException w:name="Intense Quote" w:uiPriority="30" w:qFormat="1"/>
-    <w:lsdException w:name="Medium List 2 Accent 1" w:uiPriority="66"/>
-    <w:lsdException w:name="Medium Grid 1 Accent 1" w:uiPriority="67"/>
-    <w:lsdException w:name="Medium Grid 2 Accent 1" w:uiPriority="68"/>
-    <w:lsdException w:name="Medium Grid 3 Accent 1" w:uiPriority="69"/>
-    <w:lsdException w:name="Dark List Accent 1" w:uiPriority="70"/>
-    <w:lsdException w:name="Colorful Shading Accent 1" w:uiPriority="71"/>
-    <w:lsdException w:name="Colorful List Accent 1" w:uiPriority="72"/>
-    <w:lsdException w:name="Colorful Grid Accent 1" w:uiPriority="73"/>
-    <w:lsdException w:name="Light Shading Accent 2" w:uiPriority="60"/>
-    <w:lsdException w:name="Light List Accent 2" w:uiPriority="61"/>
-    <w:lsdException w:name="Light Grid Accent 2" w:uiPriority="62"/>
-    <w:lsdException w:name="Medium Shading 1 Accent 2" w:uiPriority="63"/>
-    <w:lsdException w:name="Medium Shading 2 Accent 2" w:uiPriority="64"/>
-    <w:lsdException w:name="Medium List 1 Accent 2" w:uiPriority="65"/>
-    <w:lsdException w:name="Medium List 2 Accent 2" w:uiPriority="66"/>
-    <w:lsdException w:name="Medium Grid 1 Accent 2" w:uiPriority="67"/>
-    <w:lsdException w:name="Medium Grid 2 Accent 2" w:uiPriority="68"/>
-    <w:lsdException w:name="Medium Grid 3 Accent 2" w:uiPriority="69"/>
-    <w:lsdException w:name="Dark List Accent 2" w:uiPriority="70"/>
-    <w:lsdException w:name="Colorful Shading Accent 2" w:uiPriority="71"/>
-    <w:lsdException w:name="Colorful List Accent 2" w:uiPriority="72"/>
-    <w:lsdException w:name="Colorful Grid Accent 2" w:uiPriority="73"/>
-    <w:lsdException w:name="Light Shading Accent 3" w:uiPriority="60"/>
-    <w:lsdException w:name="Light List Accent 3" w:uiPriority="61"/>
-    <w:lsdException w:name="Light Grid Accent 3" w:uiPriority="62"/>
-    <w:lsdException w:name="Medium Shading 1 Accent 3" w:uiPriority="63"/>
-    <w:lsdException w:name="Medium Shading 2 Accent 3" w:uiPriority="64"/>
-    <w:lsdException w:name="Medium List 1 Accent 3" w:uiPriority="65"/>
-    <w:lsdException w:name="Medium List 2 Accent 3" w:uiPriority="66"/>
-    <w:lsdException w:name="Medium Grid 1 Accent 3" w:uiPriority="67"/>
-    <w:lsdException w:name="Medium Grid 2 Accent 3" w:uiPriority="68"/>
-    <w:lsdException w:name="Medium Grid 3 Accent 3" w:uiPriority="69"/>
-    <w:lsdException w:name="Dark List Accent 3" w:uiPriority="70"/>
-    <w:lsdException w:name="Colorful Shading Accent 3" w:uiPriority="71"/>
-    <w:lsdException w:name="Colorful List Accent 3" w:uiPriority="72"/>
-    <w:lsdException w:name="Colorful Grid Accent 3" w:uiPriority="73"/>
-    <w:lsdException w:name="Light Shading Accent 4" w:uiPriority="60"/>
-    <w:lsdException w:name="Light List Accent 4" w:uiPriority="61"/>
-    <w:lsdException w:name="Light Grid Accent 4" w:uiPriority="62"/>
-    <w:lsdException w:name="Medium Shading 1 Accent 4" w:uiPriority="63"/>
-    <w:lsdException w:name="Medium Shading 2 Accent 4" w:uiPriority="64"/>
-    <w:lsdException w:name="Medium List 1 Accent 4" w:uiPriority="65"/>
-    <w:lsdException w:name="Medium List 2 Accent 4" w:uiPriority="66"/>
-    <w:lsdException w:name="Medium Grid 1 Accent 4" w:uiPriority="67"/>
-    <w:lsdException w:name="Medium Grid 2 Accent 4" w:uiPriority="68"/>
-    <w:lsdException w:name="Medium Grid 3 Accent 4" w:uiPriority="69"/>
-    <w:lsdException w:name="Dark List Accent 4" w:uiPriority="70"/>
-    <w:lsdException w:name="Colorful Shading Accent 4" w:uiPriority="71"/>
-    <w:lsdException w:name="Colorful List Accent 4" w:uiPriority="72"/>
-    <w:lsdException w:name="Colorful Grid Accent 4" w:uiPriority="73"/>
-    <w:lsdException w:name="Light Shading Accent 5" w:uiPriority="60"/>
-    <w:lsdException w:name="Light List Accent 5" w:uiPriority="61"/>
-    <w:lsdException w:name="Light Grid Accent 5" w:uiPriority="62"/>
-    <w:lsdException w:name="Medium Shading 1 Accent 5" w:uiPriority="63"/>
-    <w:lsdException w:name="Medium Shading 2 Accent 5" w:uiPriority="64"/>
-    <w:lsdException w:name="Medium List 1 Accent 5" w:uiPriority="65"/>
-    <w:lsdException w:name="Medium List 2 Accent 5" w:uiPriority="66"/>
-    <w:lsdException w:name="Medium Grid 1 Accent 5" w:uiPriority="67"/>
-    <w:lsdException w:name="Medium Grid 2 Accent 5" w:uiPriority="68"/>
-    <w:lsdException w:name="Medium Grid 3 Accent 5" w:uiPriority="69"/>
-    <w:lsdException w:name="Dark List Accent 5" w:uiPriority="70"/>
-    <w:lsdException w:name="Colorful Shading Accent 5" w:uiPriority="71"/>
-    <w:lsdException w:name="Colorful List Accent 5" w:uiPriority="72"/>
-    <w:lsdException w:name="Colorful Grid Accent 5" w:uiPriority="73"/>
-    <w:lsdException w:name="Light Shading Accent 6" w:uiPriority="60"/>
-    <w:lsdException w:name="Light List Accent 6" w:uiPriority="61"/>
-    <w:lsdException w:name="Light Grid Accent 6" w:uiPriority="62"/>
-    <w:lsdException w:name="Medium Shading 1 Accent 6" w:uiPriority="63"/>
-    <w:lsdException w:name="Medium Shading 2 Accent 6" w:uiPriority="64"/>
-    <w:lsdException w:name="Medium List 1 Accent 6" w:uiPriority="65"/>
-    <w:lsdException w:name="Medium List 2 Accent 6" w:uiPriority="66"/>
-    <w:lsdException w:name="Medium Grid 1 Accent 6" w:uiPriority="67"/>
-    <w:lsdException w:name="Medium Grid 2 Accent 6" w:uiPriority="68"/>
-    <w:lsdException w:name="Medium Grid 3 Accent 6" w:uiPriority="69"/>
-    <w:lsdException w:name="Dark List Accent 6" w:uiPriority="70"/>
-    <w:lsdException w:name="Colorful Shading Accent 6" w:uiPriority="71"/>
-    <w:lsdException w:name="Colorful List Accent 6" w:uiPriority="72"/>
-    <w:lsdException w:name="Colorful Grid Accent 6" w:uiPriority="73"/>
-    <w:lsdException w:name="Subtle Emphasis" w:uiPriority="19" w:qFormat="1"/>
-    <w:lsdException w:name="Intense Emphasis" w:uiPriority="21" w:qFormat="1"/>
-    <w:lsdException w:name="Subtle Reference" w:uiPriority="31" w:qFormat="1"/>
-    <w:lsdException w:name="Intense Reference" w:uiPriority="32" w:qFormat="1"/>
-    <w:lsdException w:name="Book Title" w:uiPriority="33" w:qFormat="1"/>
-    <w:lsdException w:name="Bibliography" w:semiHidden="1" w:uiPriority="37" w:unhideWhenUsed="1"/>
-    <w:lsdException w:name="TOC Heading" w:semiHidden="1" w:uiPriority="39" w:unhideWhenUsed="1" w:qFormat="1"/>
-    <w:lsdException w:name="Plain Table 1" w:uiPriority="41"/>
-    <w:lsdException w:name="Plain Table 2" w:uiPriority="42"/>
-    <w:lsdException w:name="Plain Table 3" w:uiPriority="43"/>
-    <w:lsdException w:name="Plain Table 4" w:uiPriority="44"/>
-    <w:lsdException w:name="Plain Table 5" w:uiPriority="45"/>
-    <w:lsdException w:name="Grid Table Light" w:uiPriority="40"/>
-    <w:lsdException w:name="Grid Table 1 Light" w:uiPriority="46"/>
-    <w:lsdException w:name="Grid Table 2" w:uiPriority="47"/>
-    <w:lsdException w:name="Grid Table 3" w:uiPriority="48"/>
-    <w:lsdException w:name="Grid Table 4" w:uiPriority="49"/>
-    <w:lsdException w:name="Grid Table 5 Dark" w:uiPriority="50"/>
-    <w:lsdException w:name="Grid Table 6 Colorful" w:uiPriority="51"/>
-    <w:lsdException w:name="Grid Table 7 Colorful" w:uiPriority="52"/>
-    <w:lsdException w:name="Grid Table 1 Light Accent 1" w:uiPriority="46"/>
-    <w:lsdException w:name="Grid Table 2 Accent 1" w:uiPriority="47"/>
-    <w:lsdException w:name="Grid Table 3 Accent 1" w:uiPriority="48"/>
-    <w:lsdException w:name="Grid Table 4 Accent 1" w:uiPriority="49"/>
-    <w:lsdException w:name="Grid Table 5 Dark Accent 1" w:uiPriority="50"/>
-    <w:lsdException w:name="Grid Table 6 Colorful Accent 1" w:uiPriority="51"/>
-    <w:lsdException w:name="Grid Table 7 Colorful Accent 1" w:uiPriority="52"/>
-    <w:lsdException w:name="Grid Table 1 Light Accent 2" w:uiPriority="46"/>
-    <w:lsdException w:name="Grid Table 2 Accent 2" w:uiPriority="47"/>
-    <w:lsdException w:name="Grid Table 3 Accent 2" w:uiPriority="48"/>
-    <w:lsdException w:name="Grid Table 4 Accent 2" w:uiPriority="49"/>
-    <w:lsdException w:name="Grid Table 5 Dark Accent 2" w:uiPriority="50"/>
-    <w:lsdException w:name="Grid Table 6 Colorful Accent 2" w:uiPriority="51"/>
-    <w:lsdException w:name="Grid Table 7 Colorful Accent 2" w:uiPriority="52"/>
-    <w:lsdException w:name="Grid Table 1 Light Accent 3" w:uiPriority="46"/>
-    <w:lsdException w:name="Grid Table 2 Accent 3" w:uiPriority="47"/>
-    <w:lsdException w:name="Grid Table 3 Accent 3" w:uiPriority="48"/>
-    <w:lsdException w:name="Grid Table 4 Accent 3" w:uiPriority="49"/>
-    <w:lsdException w:name="Grid Table 5 Dark Accent 3" w:uiPriority="50"/>
-    <w:lsdException w:name="Grid Table 6 Colorful Accent 3" w:uiPriority="51"/>
-    <w:lsdException w:name="Grid Table 7 Colorful Accent 3" w:uiPriority="52"/>
-    <w:lsdException w:name="Grid Table 1 Light Accent 4" w:uiPriority="46"/>
-    <w:lsdException w:name="Grid Table 2 Accent 4" w:uiPriority="47"/>
-    <w:lsdException w:name="Grid Table 3 Accent 4" w:uiPriority="48"/>
-    <w:lsdException w:name="Grid Table 4 Accent 4" w:uiPriority="49"/>
-    <w:lsdException w:name="Grid Table 5 Dark Accent 4" w:uiPriority="50"/>
-    <w:lsdException w:name="Grid Table 6 Colorful Accent 4" w:uiPriority="51"/>
-    <w:lsdException w:name="Grid Table 7 Colorful Accent 4" w:uiPriority="52"/>
-    <w:lsdException w:name="Grid Table 1 Light Accent 5" w:uiPriority="46"/>
-    <w:lsdException w:name="Grid Table 2 Accent 5" w:uiPriority="47"/>
-    <w:lsdException w:name="Grid Table 3 Accent 5" w:uiPriority="48"/>
-    <w:lsdException w:name="Grid Table 4 Accent 5" w:uiPriority="49"/>
-    <w:lsdException w:name="Grid Table 5 Dark Accent 5" w:uiPriority="50"/>
-    <w:lsdException w:name="Grid Table 6 Colorful Accent 5" w:uiPriority="51"/>
-    <w:lsdException w:name="Grid Table 7 Colorful Accent 5" w:uiPriority="52"/>
-    <w:lsdException w:name="Grid Table 1 Light Accent 6" w:uiPriority="46"/>
-    <w:lsdException w:name="Grid Table 2 Accent 6" w:uiPriority="47"/>
-    <w:lsdException w:name="Grid Table 3 Accent 6" w:uiPriority="48"/>
-    <w:lsdException w:name="Grid Table 4 Accent 6" w:uiPriority="49"/>
-    <w:lsdException w:name="Grid Table 5 Dark Accent 6" w:uiPriority="50"/>
-    <w:lsdException w:name="Grid Table 6 Colorful Accent 6" w:uiPriority="51"/>
-    <w:lsdException w:name="Grid Table 7 Colorful Accent 6" w:uiPriority="52"/>
-    <w:lsdException w:name="List Table 1 Light" w:uiPriority="46"/>
-    <w:lsdException w:name="List Table 2" w:uiPriority="47"/>
-    <w:lsdException w:name="List Table 3" w:uiPriority="48"/>
-    <w:lsdException w:name="List Table 4" w:uiPriority="49"/>
-    <w:lsdException w:name="List Table 5 Dark" w:uiPriority="50"/>
-    <w:lsdException w:name="List Table 6 Colorful" w:uiPriority="51"/>
-    <w:lsdException w:name="List Table 7 Colorful" w:uiPriority="52"/>
-    <w:lsdException w:name="List Table 1 Light Accent 1" w:uiPriority="46"/>
-    <w:lsdException w:name="List Table 2 Accent 1" w:uiPriority="47"/>
-    <w:lsdException w:name="List Table 3 Accent 1" w:uiPriority="48"/>
-    <w:lsdException w:name="List Table 4 Accent 1" w:uiPriority="49"/>
-    <w:lsdException w:name="List Table 5 Dark Accent 1" w:uiPriority="50"/>
-    <w:lsdException w:name="List Table 6 Colorful Accent 1" w:uiPriority="51"/>
-    <w:lsdException w:name="List Table 7 Colorful Accent 1" w:uiPriority="52"/>
-    <w:lsdException w:name="List Table 1 Light Accent 2" w:uiPriority="46"/>
-    <w:lsdException w:name="List Table 2 Accent 2" w:uiPriority="47"/>
-    <w:lsdException w:name="List Table 3 Accent 2" w:uiPriority="48"/>
-    <w:lsdException w:name="List Table 4 Accent 2" w:uiPriority="49"/>
-    <w:lsdException w:name="List Table 5 Dark Accent 2" w:uiPriority="50"/>
-    <w:lsdException w:name="List Table 6 Colorful Accent 2" w:uiPriority="51"/>
-    <w:lsdException w:name="List Table 7 Colorful Accent 2" w:uiPriority="52"/>
-    <w:lsdException w:name="List Table 1 Light Accent 3" w:uiPriority="46"/>
-    <w:lsdException w:name="List Table 2 Accent 3" w:uiPriority="47"/>
-    <w:lsdException w:name="List Table 3 Accent 3" w:uiPriority="48"/>
-    <w:lsdException w:name="List Table 4 Accent 3" w:uiPriority="49"/>
-    <w:lsdException w:name="List Table 5 Dark Accent 3" w:uiPriority="50"/>
-    <w:lsdException w:name="List Table 6 Colorful Accent 3" w:uiPriority="51"/>
-    <w:lsdException w:name="List Table 7 Colorful Accent 3" w:uiPriority="52"/>
-    <w:lsdException w:name="List Table 1 Light Accent 4" w:uiPriority="46"/>
-    <w:lsdException w:name="List Table 2 Accent 4" w:uiPriority="47"/>
-    <w:lsdException w:name="List Table 3 Accent 4" w:uiPriority="48"/>
-    <w:lsdException w:name="List Table 4 Accent 4" w:uiPriority="49"/>
-    <w:lsdException w:name="List Table 5 Dark Accent 4" w:uiPriority="50"/>
-    <w:lsdException w:name="List Table 6 Colorful Accent 4" w:uiPriority="51"/>
-    <w:lsdException w:name="List Table 7 Colorful Accent 4" w:uiPriority="52"/>
-    <w:lsdException w:name="List Table 1 Light Accent 5" w:uiPriority="46"/>
-    <w:lsdException w:name="List Table 2 Accent 5" w:uiPriority="47"/>
-    <w:lsdException w:name="List Table 3 Accent 5" w:uiPriority="48"/>
-    <w:lsdException w:name="List Table 4 Accent 5" w:uiPriority="49"/>
-    <w:lsdException w:name="List Table 5 Dark Accent 5" w:uiPriority="50"/>
-    <w:lsdException w:name="List Table 6 Colorful Accent 5" w:uiPriority="51"/>
-    <w:lsdException w:name="List Table 7 Colorful Accent 5" w:uiPriority="52"/>
-    <w:lsdException w:name="List Table 1 Light Accent 6" w:uiPriority="46"/>
-    <w:lsdException w:name="List Table 2 Accent 6" w:uiPriority="47"/>
-    <w:lsdException w:name="List Table 3 Accent 6" w:uiPriority="48"/>
-    <w:lsdException w:name="List Table 4 Accent 6" w:uiPriority="49"/>
-    <w:lsdException w:name="List Table 5 Dark Accent 6" w:uiPriority="50"/>
-    <w:lsdException w:name="List Table 6 Colorful Accent 6" w:uiPriority="51"/>
-    <w:lsdException w:name="List Table 7 Colorful Accent 6" w:uiPriority="52"/>
-    <w:lsdException w:name="Mention" w:semiHidden="1" w:unhideWhenUsed="1"/>
-    <w:lsdException w:name="Smart Hyperlink" w:semiHidden="1" w:unhideWhenUsed="1"/>
-    <w:lsdException w:name="Hashtag" w:semiHidden="1" w:unhideWhenUsed="1"/>
-    <w:lsdException w:name="Unresolved Mention" w:semiHidden="1" w:unhideWhenUsed="1"/>
-  </w:latentStyles>
-  <w:style w:type="paragraph" w:default="1" w:styleId="Normal">
-    <w:name w:val="Normal"/>
-    <w:qFormat/>
-  </w:style>
-  <w:style w:type="character" w:default="1" w:styleId="DefaultParagraphFont">
-    <w:name w:val="Default Paragraph Font"/>
-    <w:uiPriority w:val="1"/>
-    <w:semiHidden/>
-    <w:unhideWhenUsed/>
-  </w:style>
-  <w:style w:type="table" w:default="1" w:styleId="TableNormal">
-    <w:name w:val="Normal Table"/>
-    <w:uiPriority w:val="99"/>
-    <w:semiHidden/>
-    <w:unhideWhenUsed/>
-    <w:tblPr>
-      <w:tblInd w:w="0" w:type="dxa"/>
-      <w:tblCellMar>
-        <w:top w:w="0" w:type="dxa"/>
-        <w:left w:w="108" w:type="dxa"/>
-        <w:bottom w:w="0" w:type="dxa"/>
-        <w:right w:w="108" w:type="dxa"/>
-      </w:tblCellMar>
-    </w:tblPr>
-  </w:style>
-  <w:style w:type="numbering" w:default="1" w:styleId="NoList">
-    <w:name w:val="No List"/>
-    <w:uiPriority w:val="99"/>
-    <w:semiHidden/>
-    <w:unhideWhenUsed/>
-  </w:style>
-  <w:style w:type="paragraph" w:customStyle="1" w:styleId="C4177869769449FBAC322C73C3912287">
-    <w:name w:val="C4177869769449FBAC322C73C3912287"/>
-  </w:style>
-  <w:style w:type="paragraph" w:customStyle="1" w:styleId="FD143AE9642149688C7F2960B9D5D5FE">
-    <w:name w:val="FD143AE9642149688C7F2960B9D5D5FE"/>
-  </w:style>
-  <w:style w:type="paragraph" w:customStyle="1" w:styleId="77BA9FA97C0D4B149AB09BC873C2A91B">
-    <w:name w:val="77BA9FA97C0D4B149AB09BC873C2A91B"/>
-  </w:style>
-</w:styles>
-</file>
-
-<file path=word/glossary/webSettings.xml><?xml version="1.0" encoding="utf-8"?>
-<w:webSettings xmlns:mc="http://schemas.openxmlformats.org/markup-compatibility/2006" xmlns:r="http://schemas.openxmlformats.org/officeDocument/2006/relationships" xmlns:w="http://schemas.openxmlformats.org/wordprocessingml/2006/main" xmlns:w14="http://schemas.microsoft.com/office/word/2010/wordml" xmlns:w15="http://schemas.microsoft.com/office/word/2012/wordml" xmlns:w16cid="http://schemas.microsoft.com/office/word/2016/wordml/cid" xmlns:w16se="http://schemas.microsoft.com/office/word/2015/wordml/symex" mc:Ignorable="w14 w15 w16se w16cid">
-  <w:optimizeForBrowser/>
-  <w:allowPNG/>
-</w:webSettings>
 </file>
 
 <file path=word/theme/theme1.xml><?xml version="1.0" encoding="utf-8"?>

</xml_diff>